<commit_message>
finish linear index, tests and document
</commit_message>
<xml_diff>
--- a/specs/modules/Storage.docx
+++ b/specs/modules/Storage.docx
@@ -87,7 +87,13 @@
         <w:rPr>
           <w:b/>
         </w:rPr>
-        <w:t>Dec. 13</w:t>
+        <w:t xml:space="preserve">Dec. </w:t>
+      </w:r>
+      <w:r>
+        <w:rPr>
+          <w:b/>
+        </w:rPr>
+        <w:t>26</w:t>
       </w:r>
       <w:r>
         <w:rPr>
@@ -1980,61 +1986,326 @@
     </w:p>
     <w:p>
       <w:pPr>
-        <w:pStyle w:val="Heading2"/>
-        <w:rPr>
-          <w:rFonts w:asciiTheme="minorHAnsi" w:eastAsiaTheme="minorHAnsi" w:hAnsiTheme="minorHAnsi" w:cstheme="minorBidi"/>
-          <w:b w:val="0"/>
-          <w:bCs w:val="0"/>
-          <w:color w:val="0070C0"/>
-          <w:sz w:val="22"/>
-          <w:szCs w:val="22"/>
+        <w:rPr>
+          <w:color w:val="0070C0"/>
+        </w:rPr>
+      </w:pPr>
+      <w:r>
+        <w:rPr>
+          <w:b/>
+          <w:i/>
+        </w:rPr>
+        <w:t>Index</w:t>
+      </w:r>
+    </w:p>
+    <w:p>
+      <w:pPr>
+        <w:rPr>
+          <w:color w:val="0070C0"/>
         </w:rPr>
       </w:pPr>
       <w:proofErr w:type="gramStart"/>
       <w:r>
         <w:rPr>
-          <w:rFonts w:asciiTheme="minorHAnsi" w:eastAsiaTheme="minorHAnsi" w:hAnsiTheme="minorHAnsi" w:cstheme="minorBidi"/>
-          <w:b w:val="0"/>
-          <w:bCs w:val="0"/>
-          <w:color w:val="0070C0"/>
-          <w:sz w:val="22"/>
-          <w:szCs w:val="22"/>
+          <w:color w:val="0070C0"/>
         </w:rPr>
         <w:t>public</w:t>
       </w:r>
       <w:proofErr w:type="gramEnd"/>
       <w:r>
         <w:rPr>
-          <w:rFonts w:asciiTheme="minorHAnsi" w:eastAsiaTheme="minorHAnsi" w:hAnsiTheme="minorHAnsi" w:cstheme="minorBidi"/>
-          <w:b w:val="0"/>
-          <w:bCs w:val="0"/>
-          <w:color w:val="0070C0"/>
-          <w:sz w:val="22"/>
-          <w:szCs w:val="22"/>
+          <w:color w:val="0070C0"/>
+        </w:rPr>
+        <w:t xml:space="preserve"> void Write( </w:t>
+      </w:r>
+      <w:r>
+        <w:rPr>
+          <w:color w:val="0070C0"/>
+        </w:rPr>
+        <w:t xml:space="preserve">Index </w:t>
+      </w:r>
+      <w:proofErr w:type="spellStart"/>
+      <w:r>
+        <w:rPr>
+          <w:color w:val="0070C0"/>
+        </w:rPr>
+        <w:t>index</w:t>
+      </w:r>
+      <w:proofErr w:type="spellEnd"/>
+      <w:r>
+        <w:rPr>
+          <w:color w:val="0070C0"/>
+        </w:rPr>
+        <w:t xml:space="preserve"> ) throws </w:t>
+      </w:r>
+      <w:proofErr w:type="spellStart"/>
+      <w:r>
+        <w:rPr>
+          <w:color w:val="0070C0"/>
+        </w:rPr>
+        <w:t>StorageException</w:t>
+      </w:r>
+      <w:proofErr w:type="spellEnd"/>
+      <w:r>
+        <w:rPr>
+          <w:color w:val="0070C0"/>
+        </w:rPr>
+        <w:t>;</w:t>
+      </w:r>
+    </w:p>
+    <w:p>
+      <w:pPr>
+        <w:rPr>
+          <w:color w:val="000000" w:themeColor="text1"/>
+        </w:rPr>
+      </w:pPr>
+      <w:r>
+        <w:rPr>
+          <w:color w:val="000000" w:themeColor="text1"/>
+        </w:rPr>
+        <w:t xml:space="preserve">This </w:t>
+      </w:r>
+      <w:r>
+        <w:rPr>
+          <w:color w:val="000000" w:themeColor="text1"/>
+        </w:rPr>
+        <w:t xml:space="preserve">method writes </w:t>
+      </w:r>
+      <w:r>
+        <w:rPr>
+          <w:color w:val="000000" w:themeColor="text1"/>
+        </w:rPr>
+        <w:t>an index to the</w:t>
+      </w:r>
+      <w:r>
+        <w:rPr>
+          <w:color w:val="000000" w:themeColor="text1"/>
+        </w:rPr>
+        <w:t xml:space="preserve"> underlying physical storage.</w:t>
+      </w:r>
+    </w:p>
+    <w:p>
+      <w:pPr>
+        <w:rPr>
+          <w:color w:val="0070C0"/>
+        </w:rPr>
+      </w:pPr>
+      <w:proofErr w:type="gramStart"/>
+      <w:r>
+        <w:rPr>
+          <w:color w:val="0070C0"/>
+        </w:rPr>
+        <w:t>public</w:t>
+      </w:r>
+      <w:proofErr w:type="gramEnd"/>
+      <w:r>
+        <w:rPr>
+          <w:color w:val="0070C0"/>
+        </w:rPr>
+        <w:t xml:space="preserve"> </w:t>
+      </w:r>
+      <w:proofErr w:type="spellStart"/>
+      <w:r>
+        <w:rPr>
+          <w:color w:val="0070C0"/>
+        </w:rPr>
+        <w:t>ArrayList</w:t>
+      </w:r>
+      <w:proofErr w:type="spellEnd"/>
+      <w:r>
+        <w:rPr>
+          <w:color w:val="0070C0"/>
+        </w:rPr>
+        <w:t>&lt;</w:t>
+      </w:r>
+      <w:r>
+        <w:rPr>
+          <w:color w:val="0070C0"/>
+        </w:rPr>
+        <w:t xml:space="preserve">Object&gt; </w:t>
+      </w:r>
+      <w:proofErr w:type="spellStart"/>
+      <w:r>
+        <w:rPr>
+          <w:color w:val="0070C0"/>
+        </w:rPr>
+        <w:t>ReadIndex</w:t>
+      </w:r>
+      <w:proofErr w:type="spellEnd"/>
+      <w:r>
+        <w:rPr>
+          <w:color w:val="0070C0"/>
+        </w:rPr>
+        <w:t xml:space="preserve">() throws </w:t>
+      </w:r>
+      <w:proofErr w:type="spellStart"/>
+      <w:r>
+        <w:rPr>
+          <w:color w:val="0070C0"/>
+        </w:rPr>
+        <w:t>StorageException</w:t>
+      </w:r>
+      <w:proofErr w:type="spellEnd"/>
+      <w:r>
+        <w:rPr>
+          <w:color w:val="0070C0"/>
+        </w:rPr>
+        <w:t>;</w:t>
+      </w:r>
+    </w:p>
+    <w:p>
+      <w:pPr>
+        <w:rPr>
+          <w:color w:val="000000" w:themeColor="text1"/>
+        </w:rPr>
+      </w:pPr>
+      <w:r>
+        <w:t xml:space="preserve">This method </w:t>
+      </w:r>
+      <w:r>
+        <w:t xml:space="preserve">reads </w:t>
+      </w:r>
+      <w:r>
+        <w:t>an index</w:t>
+      </w:r>
+      <w:r>
+        <w:t xml:space="preserve"> from the </w:t>
+      </w:r>
+      <w:r>
+        <w:rPr>
+          <w:color w:val="000000" w:themeColor="text1"/>
+        </w:rPr>
+        <w:t>underly</w:t>
+      </w:r>
+      <w:r>
+        <w:rPr>
+          <w:color w:val="000000" w:themeColor="text1"/>
+        </w:rPr>
+        <w:t xml:space="preserve">ing physical storage, where the return </w:t>
+      </w:r>
+      <w:proofErr w:type="spellStart"/>
+      <w:r>
+        <w:rPr>
+          <w:color w:val="000000" w:themeColor="text1"/>
+        </w:rPr>
+        <w:t>ArrayList</w:t>
+      </w:r>
+      <w:proofErr w:type="spellEnd"/>
+      <w:r>
+        <w:rPr>
+          <w:color w:val="000000" w:themeColor="text1"/>
+        </w:rPr>
+        <w:t xml:space="preserve"> consists of three entries:</w:t>
+      </w:r>
+    </w:p>
+    <w:p>
+      <w:pPr>
+        <w:pStyle w:val="ListParagraph"/>
+        <w:numPr>
+          <w:ilvl w:val="0"/>
+          <w:numId w:val="19"/>
+        </w:numPr>
+        <w:rPr>
+          <w:color w:val="000000" w:themeColor="text1"/>
+        </w:rPr>
+      </w:pPr>
+      <w:r>
+        <w:rPr>
+          <w:color w:val="000000" w:themeColor="text1"/>
+        </w:rPr>
+        <w:t>(String) Name</w:t>
+      </w:r>
+    </w:p>
+    <w:p>
+      <w:pPr>
+        <w:pStyle w:val="ListParagraph"/>
+        <w:numPr>
+          <w:ilvl w:val="0"/>
+          <w:numId w:val="19"/>
+        </w:numPr>
+        <w:rPr>
+          <w:color w:val="000000" w:themeColor="text1"/>
+        </w:rPr>
+      </w:pPr>
+      <w:r>
+        <w:rPr>
+          <w:color w:val="000000" w:themeColor="text1"/>
+        </w:rPr>
+        <w:t>(Boolean) Unique</w:t>
+      </w:r>
+    </w:p>
+    <w:p>
+      <w:pPr>
+        <w:pStyle w:val="ListParagraph"/>
+        <w:numPr>
+          <w:ilvl w:val="0"/>
+          <w:numId w:val="19"/>
+        </w:numPr>
+        <w:rPr>
+          <w:color w:val="000000" w:themeColor="text1"/>
+        </w:rPr>
+      </w:pPr>
+      <w:r>
+        <w:rPr>
+          <w:color w:val="000000" w:themeColor="text1"/>
+        </w:rPr>
+        <w:t>(</w:t>
+      </w:r>
+      <w:proofErr w:type="spellStart"/>
+      <w:r>
+        <w:rPr>
+          <w:color w:val="000000" w:themeColor="text1"/>
+        </w:rPr>
+        <w:t>ArrayList</w:t>
+      </w:r>
+      <w:proofErr w:type="spellEnd"/>
+      <w:r>
+        <w:rPr>
+          <w:color w:val="000000" w:themeColor="text1"/>
+        </w:rPr>
+        <w:t>&lt;long[]&gt;) index entries</w:t>
+      </w:r>
+    </w:p>
+    <w:p>
+      <w:pPr>
+        <w:pStyle w:val="ListParagraph"/>
+        <w:ind w:left="1080"/>
+        <w:rPr>
+          <w:color w:val="000000" w:themeColor="text1"/>
+        </w:rPr>
+      </w:pPr>
+    </w:p>
+    <w:p>
+      <w:pPr>
+        <w:rPr>
+          <w:color w:val="000000" w:themeColor="text1"/>
+        </w:rPr>
+      </w:pPr>
+      <w:proofErr w:type="gramStart"/>
+      <w:r>
+        <w:rPr>
+          <w:color w:val="0070C0"/>
+        </w:rPr>
+        <w:t>public</w:t>
+      </w:r>
+      <w:proofErr w:type="gramEnd"/>
+      <w:r>
+        <w:rPr>
+          <w:color w:val="0070C0"/>
         </w:rPr>
         <w:t xml:space="preserve"> void Delete() throws </w:t>
       </w:r>
       <w:proofErr w:type="spellStart"/>
       <w:r>
         <w:rPr>
-          <w:rFonts w:asciiTheme="minorHAnsi" w:eastAsiaTheme="minorHAnsi" w:hAnsiTheme="minorHAnsi" w:cstheme="minorBidi"/>
-          <w:b w:val="0"/>
-          <w:bCs w:val="0"/>
-          <w:color w:val="0070C0"/>
-          <w:sz w:val="22"/>
-          <w:szCs w:val="22"/>
+          <w:color w:val="0070C0"/>
         </w:rPr>
         <w:t>StorageException</w:t>
       </w:r>
       <w:proofErr w:type="spellEnd"/>
       <w:r>
         <w:rPr>
-          <w:rFonts w:asciiTheme="minorHAnsi" w:eastAsiaTheme="minorHAnsi" w:hAnsiTheme="minorHAnsi" w:cstheme="minorBidi"/>
-          <w:b w:val="0"/>
-          <w:bCs w:val="0"/>
-          <w:color w:val="0070C0"/>
-          <w:sz w:val="22"/>
-          <w:szCs w:val="22"/>
+          <w:color w:val="0070C0"/>
         </w:rPr>
         <w:t>;</w:t>
       </w:r>
@@ -2042,18 +2313,15 @@
     <w:p>
       <w:r>
         <w:br/>
-      </w:r>
-      <w:bookmarkStart w:id="0" w:name="_GoBack"/>
-      <w:r>
         <w:t>This method deletes the collection assigned to this storage object from the underlying physical storage. Once deleted, it cannot be undone.</w:t>
       </w:r>
     </w:p>
-    <w:bookmarkEnd w:id="0"/>
     <w:p>
       <w:pPr>
         <w:pStyle w:val="Heading1"/>
       </w:pPr>
       <w:r>
+        <w:lastRenderedPageBreak/>
         <w:t>2</w:t>
       </w:r>
       <w:r>
@@ -2335,7 +2603,6 @@
         <w:rPr>
           <w:color w:val="0070C0"/>
         </w:rPr>
-        <w:lastRenderedPageBreak/>
         <w:t xml:space="preserve">private </w:t>
       </w:r>
       <w:proofErr w:type="spellStart"/>
@@ -2656,6 +2923,7 @@
     </w:p>
     <w:p>
       <w:r>
+        <w:lastRenderedPageBreak/>
         <w:t>This method associates a data store representation with this instance of a storage object.</w:t>
       </w:r>
     </w:p>
@@ -2815,441 +3083,441 @@
     </w:p>
     <w:p>
       <w:r>
+        <w:t>This method opens file access to the data records for the collection (i.e., file ends in .</w:t>
+      </w:r>
+      <w:proofErr w:type="spellStart"/>
+      <w:r>
+        <w:t>dat</w:t>
+      </w:r>
+      <w:proofErr w:type="spellEnd"/>
+      <w:r>
+        <w:t>).</w:t>
+      </w:r>
+    </w:p>
+    <w:p>
+      <w:pPr>
+        <w:rPr>
+          <w:color w:val="0070C0"/>
+        </w:rPr>
+      </w:pPr>
+      <w:proofErr w:type="gramStart"/>
+      <w:r>
+        <w:rPr>
+          <w:color w:val="0070C0"/>
+        </w:rPr>
+        <w:t>public</w:t>
+      </w:r>
+      <w:proofErr w:type="gramEnd"/>
+      <w:r>
+        <w:rPr>
+          <w:color w:val="0070C0"/>
+        </w:rPr>
+        <w:t xml:space="preserve"> </w:t>
+      </w:r>
+      <w:r>
+        <w:rPr>
+          <w:color w:val="0070C0"/>
+        </w:rPr>
+        <w:t xml:space="preserve">void Close() throws </w:t>
+      </w:r>
+      <w:proofErr w:type="spellStart"/>
+      <w:r>
+        <w:rPr>
+          <w:color w:val="0070C0"/>
+        </w:rPr>
+        <w:t>StorageException</w:t>
+      </w:r>
+      <w:proofErr w:type="spellEnd"/>
+      <w:r>
+        <w:rPr>
+          <w:color w:val="0070C0"/>
+        </w:rPr>
+        <w:t xml:space="preserve">; </w:t>
+      </w:r>
+    </w:p>
+    <w:p>
+      <w:r>
+        <w:t>This method closes the file access to the data records for the collection.</w:t>
+      </w:r>
+    </w:p>
+    <w:p>
+      <w:pPr>
+        <w:rPr>
+          <w:color w:val="0070C0"/>
+        </w:rPr>
+      </w:pPr>
+      <w:proofErr w:type="gramStart"/>
+      <w:r>
+        <w:rPr>
+          <w:color w:val="0070C0"/>
+        </w:rPr>
+        <w:t>public</w:t>
+      </w:r>
+      <w:proofErr w:type="gramEnd"/>
+      <w:r>
+        <w:rPr>
+          <w:color w:val="0070C0"/>
+        </w:rPr>
+        <w:t xml:space="preserve"> void Begin() throws </w:t>
+      </w:r>
+      <w:proofErr w:type="spellStart"/>
+      <w:r>
+        <w:rPr>
+          <w:color w:val="0070C0"/>
+        </w:rPr>
+        <w:t>StorageException</w:t>
+      </w:r>
+      <w:proofErr w:type="spellEnd"/>
+      <w:r>
+        <w:rPr>
+          <w:color w:val="0070C0"/>
+        </w:rPr>
+        <w:t>;</w:t>
+      </w:r>
+    </w:p>
+    <w:p>
+      <w:pPr>
+        <w:rPr>
+          <w:color w:val="000000" w:themeColor="text1"/>
+        </w:rPr>
+      </w:pPr>
+      <w:r>
+        <w:rPr>
+          <w:color w:val="000000" w:themeColor="text1"/>
+        </w:rPr>
+        <w:t>This method</w:t>
+      </w:r>
+      <w:r>
+        <w:rPr>
+          <w:color w:val="000000" w:themeColor="text1"/>
+        </w:rPr>
+        <w:t xml:space="preserve"> is seeks to the beginning of the data records for a collection in the corresponding storage file.</w:t>
+      </w:r>
+    </w:p>
+    <w:p>
+      <w:pPr>
+        <w:rPr>
+          <w:color w:val="0070C0"/>
+        </w:rPr>
+      </w:pPr>
+      <w:proofErr w:type="gramStart"/>
+      <w:r>
+        <w:rPr>
+          <w:color w:val="0070C0"/>
+        </w:rPr>
+        <w:t>public</w:t>
+      </w:r>
+      <w:proofErr w:type="gramEnd"/>
+      <w:r>
+        <w:rPr>
+          <w:color w:val="0070C0"/>
+        </w:rPr>
+        <w:t xml:space="preserve"> long End() throws </w:t>
+      </w:r>
+      <w:proofErr w:type="spellStart"/>
+      <w:r>
+        <w:rPr>
+          <w:color w:val="0070C0"/>
+        </w:rPr>
+        <w:t>StorageException</w:t>
+      </w:r>
+      <w:proofErr w:type="spellEnd"/>
+      <w:r>
+        <w:rPr>
+          <w:color w:val="0070C0"/>
+        </w:rPr>
+        <w:t>;</w:t>
+      </w:r>
+    </w:p>
+    <w:p>
+      <w:pPr>
+        <w:rPr>
+          <w:color w:val="000000" w:themeColor="text1"/>
+        </w:rPr>
+      </w:pPr>
+      <w:r>
+        <w:rPr>
+          <w:color w:val="000000" w:themeColor="text1"/>
+        </w:rPr>
+        <w:t xml:space="preserve">This method </w:t>
+      </w:r>
+      <w:r>
+        <w:rPr>
+          <w:color w:val="000000" w:themeColor="text1"/>
+        </w:rPr>
+        <w:t>seeks to the end of the data records for a collection in the corresponding storage file</w:t>
+      </w:r>
+      <w:r>
+        <w:t>, and returns the storage offset (e.g., file pointer position) of that location.</w:t>
+      </w:r>
+    </w:p>
+    <w:p>
+      <w:pPr>
+        <w:rPr>
+          <w:color w:val="0070C0"/>
+        </w:rPr>
+      </w:pPr>
+      <w:proofErr w:type="gramStart"/>
+      <w:r>
+        <w:rPr>
+          <w:color w:val="0070C0"/>
+        </w:rPr>
+        <w:t>public</w:t>
+      </w:r>
+      <w:proofErr w:type="gramEnd"/>
+      <w:r>
+        <w:rPr>
+          <w:color w:val="0070C0"/>
+        </w:rPr>
+        <w:t xml:space="preserve"> long </w:t>
+      </w:r>
+      <w:proofErr w:type="spellStart"/>
+      <w:r>
+        <w:rPr>
+          <w:color w:val="0070C0"/>
+        </w:rPr>
+        <w:t>Pos</w:t>
+      </w:r>
+      <w:proofErr w:type="spellEnd"/>
+      <w:r>
+        <w:rPr>
+          <w:color w:val="0070C0"/>
+        </w:rPr>
+        <w:t xml:space="preserve">() throws </w:t>
+      </w:r>
+      <w:proofErr w:type="spellStart"/>
+      <w:r>
+        <w:rPr>
+          <w:color w:val="0070C0"/>
+        </w:rPr>
+        <w:t>StorageException</w:t>
+      </w:r>
+      <w:proofErr w:type="spellEnd"/>
+      <w:r>
+        <w:rPr>
+          <w:color w:val="0070C0"/>
+        </w:rPr>
+        <w:t>;</w:t>
+      </w:r>
+    </w:p>
+    <w:p>
+      <w:pPr>
+        <w:rPr>
+          <w:color w:val="000000" w:themeColor="text1"/>
+        </w:rPr>
+      </w:pPr>
+      <w:r>
+        <w:rPr>
+          <w:color w:val="000000" w:themeColor="text1"/>
+        </w:rPr>
+        <w:t xml:space="preserve">This method </w:t>
+      </w:r>
+      <w:r>
+        <w:rPr>
+          <w:color w:val="000000" w:themeColor="text1"/>
+        </w:rPr>
+        <w:t>returns the current position (e.g., last record read or written)</w:t>
+      </w:r>
+      <w:r>
+        <w:rPr>
+          <w:color w:val="000000" w:themeColor="text1"/>
+        </w:rPr>
+        <w:t xml:space="preserve"> </w:t>
+      </w:r>
+      <w:r>
+        <w:rPr>
+          <w:color w:val="000000" w:themeColor="text1"/>
+        </w:rPr>
+        <w:t xml:space="preserve">for a collection in the </w:t>
+      </w:r>
+      <w:r>
+        <w:t>corresponding storage file.</w:t>
+      </w:r>
+    </w:p>
+    <w:p>
+      <w:pPr>
+        <w:rPr>
+          <w:color w:val="0070C0"/>
+        </w:rPr>
+      </w:pPr>
+      <w:proofErr w:type="gramStart"/>
+      <w:r>
+        <w:rPr>
+          <w:color w:val="0070C0"/>
+        </w:rPr>
+        <w:t>public</w:t>
+      </w:r>
+      <w:proofErr w:type="gramEnd"/>
+      <w:r>
+        <w:rPr>
+          <w:color w:val="0070C0"/>
+        </w:rPr>
+        <w:t xml:space="preserve"> void Move( long </w:t>
+      </w:r>
+      <w:proofErr w:type="spellStart"/>
+      <w:r>
+        <w:rPr>
+          <w:color w:val="0070C0"/>
+        </w:rPr>
+        <w:t>pos</w:t>
+      </w:r>
+      <w:proofErr w:type="spellEnd"/>
+      <w:r>
+        <w:rPr>
+          <w:color w:val="0070C0"/>
+        </w:rPr>
+        <w:t xml:space="preserve"> ) throws </w:t>
+      </w:r>
+      <w:proofErr w:type="spellStart"/>
+      <w:r>
+        <w:rPr>
+          <w:color w:val="0070C0"/>
+        </w:rPr>
+        <w:t>StorageException</w:t>
+      </w:r>
+      <w:proofErr w:type="spellEnd"/>
+      <w:r>
+        <w:rPr>
+          <w:color w:val="0070C0"/>
+        </w:rPr>
+        <w:t xml:space="preserve">; </w:t>
+      </w:r>
+    </w:p>
+    <w:p>
+      <w:pPr>
+        <w:rPr>
+          <w:color w:val="000000" w:themeColor="text1"/>
+        </w:rPr>
+      </w:pPr>
+      <w:r>
+        <w:rPr>
+          <w:color w:val="000000" w:themeColor="text1"/>
+        </w:rPr>
+        <w:t xml:space="preserve">This method </w:t>
+      </w:r>
+      <w:r>
+        <w:rPr>
+          <w:color w:val="000000" w:themeColor="text1"/>
+        </w:rPr>
+        <w:t xml:space="preserve">moves to a new location, specified by the argument </w:t>
+      </w:r>
+      <w:proofErr w:type="spellStart"/>
+      <w:r>
+        <w:rPr>
+          <w:color w:val="000000" w:themeColor="text1"/>
+        </w:rPr>
+        <w:t>pos</w:t>
+      </w:r>
+      <w:proofErr w:type="spellEnd"/>
+      <w:r>
+        <w:rPr>
+          <w:color w:val="000000" w:themeColor="text1"/>
+        </w:rPr>
+        <w:t>, for a collection in the corresponding storage file</w:t>
+      </w:r>
+      <w:r>
+        <w:t>.</w:t>
+      </w:r>
+    </w:p>
+    <w:p>
+      <w:pPr>
+        <w:rPr>
+          <w:color w:val="0070C0"/>
+        </w:rPr>
+      </w:pPr>
+      <w:proofErr w:type="gramStart"/>
+      <w:r>
+        <w:rPr>
+          <w:color w:val="0070C0"/>
+        </w:rPr>
+        <w:t>public</w:t>
+      </w:r>
+      <w:proofErr w:type="gramEnd"/>
+      <w:r>
+        <w:rPr>
+          <w:color w:val="0070C0"/>
+        </w:rPr>
+        <w:t xml:space="preserve"> </w:t>
+      </w:r>
+      <w:proofErr w:type="spellStart"/>
+      <w:r>
+        <w:rPr>
+          <w:color w:val="0070C0"/>
+        </w:rPr>
+        <w:t>boolean</w:t>
+      </w:r>
+      <w:proofErr w:type="spellEnd"/>
+      <w:r>
+        <w:rPr>
+          <w:color w:val="0070C0"/>
+        </w:rPr>
+        <w:t xml:space="preserve"> </w:t>
+      </w:r>
+      <w:proofErr w:type="spellStart"/>
+      <w:r>
+        <w:rPr>
+          <w:color w:val="0070C0"/>
+        </w:rPr>
+        <w:t>Eof</w:t>
+      </w:r>
+      <w:proofErr w:type="spellEnd"/>
+      <w:r>
+        <w:rPr>
+          <w:color w:val="0070C0"/>
+        </w:rPr>
+        <w:t xml:space="preserve">() throws </w:t>
+      </w:r>
+      <w:proofErr w:type="spellStart"/>
+      <w:r>
+        <w:rPr>
+          <w:color w:val="0070C0"/>
+        </w:rPr>
+        <w:t>StorageException</w:t>
+      </w:r>
+      <w:proofErr w:type="spellEnd"/>
+      <w:r>
+        <w:rPr>
+          <w:color w:val="0070C0"/>
+        </w:rPr>
+        <w:t>;</w:t>
+      </w:r>
+      <w:r>
+        <w:rPr>
+          <w:color w:val="0070C0"/>
+        </w:rPr>
+        <w:tab/>
+      </w:r>
+    </w:p>
+    <w:p>
+      <w:pPr>
+        <w:rPr>
+          <w:color w:val="000000" w:themeColor="text1"/>
+        </w:rPr>
+      </w:pPr>
+      <w:r>
+        <w:rPr>
+          <w:color w:val="000000" w:themeColor="text1"/>
+        </w:rPr>
+        <w:t xml:space="preserve">This method </w:t>
+      </w:r>
+      <w:r>
+        <w:rPr>
+          <w:color w:val="000000" w:themeColor="text1"/>
+        </w:rPr>
+        <w:t>returns true if the current location is the file end of the data records in the corresponding storage file.</w:t>
+      </w:r>
+    </w:p>
+    <w:p>
+      <w:pPr>
+        <w:rPr>
+          <w:color w:val="0070C0"/>
+        </w:rPr>
+      </w:pPr>
+      <w:r>
+        <w:rPr>
+          <w:color w:val="0070C0"/>
+        </w:rPr>
         <w:lastRenderedPageBreak/>
-        <w:t>This method opens file access to the data records for the collection (i.e., file ends in .</w:t>
-      </w:r>
-      <w:proofErr w:type="spellStart"/>
-      <w:r>
-        <w:t>dat</w:t>
-      </w:r>
-      <w:proofErr w:type="spellEnd"/>
-      <w:r>
-        <w:t>).</w:t>
-      </w:r>
-    </w:p>
-    <w:p>
-      <w:pPr>
-        <w:rPr>
-          <w:color w:val="0070C0"/>
-        </w:rPr>
-      </w:pPr>
-      <w:proofErr w:type="gramStart"/>
-      <w:r>
-        <w:rPr>
-          <w:color w:val="0070C0"/>
-        </w:rPr>
-        <w:t>public</w:t>
-      </w:r>
-      <w:proofErr w:type="gramEnd"/>
-      <w:r>
-        <w:rPr>
-          <w:color w:val="0070C0"/>
-        </w:rPr>
-        <w:t xml:space="preserve"> </w:t>
-      </w:r>
-      <w:r>
-        <w:rPr>
-          <w:color w:val="0070C0"/>
-        </w:rPr>
-        <w:t xml:space="preserve">void Close() throws </w:t>
-      </w:r>
-      <w:proofErr w:type="spellStart"/>
-      <w:r>
-        <w:rPr>
-          <w:color w:val="0070C0"/>
-        </w:rPr>
-        <w:t>StorageException</w:t>
-      </w:r>
-      <w:proofErr w:type="spellEnd"/>
-      <w:r>
-        <w:rPr>
-          <w:color w:val="0070C0"/>
-        </w:rPr>
-        <w:t xml:space="preserve">; </w:t>
-      </w:r>
-    </w:p>
-    <w:p>
-      <w:r>
-        <w:t>This method closes the file access to the data records for the collection.</w:t>
-      </w:r>
-    </w:p>
-    <w:p>
-      <w:pPr>
-        <w:rPr>
-          <w:color w:val="0070C0"/>
-        </w:rPr>
-      </w:pPr>
-      <w:proofErr w:type="gramStart"/>
-      <w:r>
-        <w:rPr>
-          <w:color w:val="0070C0"/>
-        </w:rPr>
-        <w:t>public</w:t>
-      </w:r>
-      <w:proofErr w:type="gramEnd"/>
-      <w:r>
-        <w:rPr>
-          <w:color w:val="0070C0"/>
-        </w:rPr>
-        <w:t xml:space="preserve"> void Begin() throws </w:t>
-      </w:r>
-      <w:proofErr w:type="spellStart"/>
-      <w:r>
-        <w:rPr>
-          <w:color w:val="0070C0"/>
-        </w:rPr>
-        <w:t>StorageException</w:t>
-      </w:r>
-      <w:proofErr w:type="spellEnd"/>
-      <w:r>
-        <w:rPr>
-          <w:color w:val="0070C0"/>
-        </w:rPr>
-        <w:t>;</w:t>
-      </w:r>
-    </w:p>
-    <w:p>
-      <w:pPr>
-        <w:rPr>
-          <w:color w:val="000000" w:themeColor="text1"/>
-        </w:rPr>
-      </w:pPr>
-      <w:r>
-        <w:rPr>
-          <w:color w:val="000000" w:themeColor="text1"/>
-        </w:rPr>
-        <w:t>This method</w:t>
-      </w:r>
-      <w:r>
-        <w:rPr>
-          <w:color w:val="000000" w:themeColor="text1"/>
-        </w:rPr>
-        <w:t xml:space="preserve"> is seeks to the beginning of the data records for a collection in the corresponding storage file.</w:t>
-      </w:r>
-    </w:p>
-    <w:p>
-      <w:pPr>
-        <w:rPr>
-          <w:color w:val="0070C0"/>
-        </w:rPr>
-      </w:pPr>
-      <w:proofErr w:type="gramStart"/>
-      <w:r>
-        <w:rPr>
-          <w:color w:val="0070C0"/>
-        </w:rPr>
-        <w:t>public</w:t>
-      </w:r>
-      <w:proofErr w:type="gramEnd"/>
-      <w:r>
-        <w:rPr>
-          <w:color w:val="0070C0"/>
-        </w:rPr>
-        <w:t xml:space="preserve"> long End() throws </w:t>
-      </w:r>
-      <w:proofErr w:type="spellStart"/>
-      <w:r>
-        <w:rPr>
-          <w:color w:val="0070C0"/>
-        </w:rPr>
-        <w:t>StorageException</w:t>
-      </w:r>
-      <w:proofErr w:type="spellEnd"/>
-      <w:r>
-        <w:rPr>
-          <w:color w:val="0070C0"/>
-        </w:rPr>
-        <w:t>;</w:t>
-      </w:r>
-    </w:p>
-    <w:p>
-      <w:pPr>
-        <w:rPr>
-          <w:color w:val="000000" w:themeColor="text1"/>
-        </w:rPr>
-      </w:pPr>
-      <w:r>
-        <w:rPr>
-          <w:color w:val="000000" w:themeColor="text1"/>
-        </w:rPr>
-        <w:t xml:space="preserve">This method </w:t>
-      </w:r>
-      <w:r>
-        <w:rPr>
-          <w:color w:val="000000" w:themeColor="text1"/>
-        </w:rPr>
-        <w:t>seeks to the end of the data records for a collection in the corresponding storage file</w:t>
-      </w:r>
-      <w:r>
-        <w:t>, and returns the storage offset (e.g., file pointer position) of that location.</w:t>
-      </w:r>
-    </w:p>
-    <w:p>
-      <w:pPr>
-        <w:rPr>
-          <w:color w:val="0070C0"/>
-        </w:rPr>
-      </w:pPr>
-      <w:proofErr w:type="gramStart"/>
-      <w:r>
-        <w:rPr>
-          <w:color w:val="0070C0"/>
-        </w:rPr>
-        <w:t>public</w:t>
-      </w:r>
-      <w:proofErr w:type="gramEnd"/>
-      <w:r>
-        <w:rPr>
-          <w:color w:val="0070C0"/>
-        </w:rPr>
-        <w:t xml:space="preserve"> long </w:t>
-      </w:r>
-      <w:proofErr w:type="spellStart"/>
-      <w:r>
-        <w:rPr>
-          <w:color w:val="0070C0"/>
-        </w:rPr>
-        <w:t>Pos</w:t>
-      </w:r>
-      <w:proofErr w:type="spellEnd"/>
-      <w:r>
-        <w:rPr>
-          <w:color w:val="0070C0"/>
-        </w:rPr>
-        <w:t xml:space="preserve">() throws </w:t>
-      </w:r>
-      <w:proofErr w:type="spellStart"/>
-      <w:r>
-        <w:rPr>
-          <w:color w:val="0070C0"/>
-        </w:rPr>
-        <w:t>StorageException</w:t>
-      </w:r>
-      <w:proofErr w:type="spellEnd"/>
-      <w:r>
-        <w:rPr>
-          <w:color w:val="0070C0"/>
-        </w:rPr>
-        <w:t>;</w:t>
-      </w:r>
-    </w:p>
-    <w:p>
-      <w:pPr>
-        <w:rPr>
-          <w:color w:val="000000" w:themeColor="text1"/>
-        </w:rPr>
-      </w:pPr>
-      <w:r>
-        <w:rPr>
-          <w:color w:val="000000" w:themeColor="text1"/>
-        </w:rPr>
-        <w:t xml:space="preserve">This method </w:t>
-      </w:r>
-      <w:r>
-        <w:rPr>
-          <w:color w:val="000000" w:themeColor="text1"/>
-        </w:rPr>
-        <w:t>returns the current position (e.g., last record read or written)</w:t>
-      </w:r>
-      <w:r>
-        <w:rPr>
-          <w:color w:val="000000" w:themeColor="text1"/>
-        </w:rPr>
-        <w:t xml:space="preserve"> </w:t>
-      </w:r>
-      <w:r>
-        <w:rPr>
-          <w:color w:val="000000" w:themeColor="text1"/>
-        </w:rPr>
-        <w:t xml:space="preserve">for a collection in the </w:t>
-      </w:r>
-      <w:r>
-        <w:t>corresponding storage file.</w:t>
-      </w:r>
-    </w:p>
-    <w:p>
-      <w:pPr>
-        <w:rPr>
-          <w:color w:val="0070C0"/>
-        </w:rPr>
-      </w:pPr>
-      <w:proofErr w:type="gramStart"/>
-      <w:r>
-        <w:rPr>
-          <w:color w:val="0070C0"/>
-        </w:rPr>
-        <w:t>public</w:t>
-      </w:r>
-      <w:proofErr w:type="gramEnd"/>
-      <w:r>
-        <w:rPr>
-          <w:color w:val="0070C0"/>
-        </w:rPr>
-        <w:t xml:space="preserve"> void Move( long </w:t>
-      </w:r>
-      <w:proofErr w:type="spellStart"/>
-      <w:r>
-        <w:rPr>
-          <w:color w:val="0070C0"/>
-        </w:rPr>
-        <w:t>pos</w:t>
-      </w:r>
-      <w:proofErr w:type="spellEnd"/>
-      <w:r>
-        <w:rPr>
-          <w:color w:val="0070C0"/>
-        </w:rPr>
-        <w:t xml:space="preserve"> ) throws </w:t>
-      </w:r>
-      <w:proofErr w:type="spellStart"/>
-      <w:r>
-        <w:rPr>
-          <w:color w:val="0070C0"/>
-        </w:rPr>
-        <w:t>StorageException</w:t>
-      </w:r>
-      <w:proofErr w:type="spellEnd"/>
-      <w:r>
-        <w:rPr>
-          <w:color w:val="0070C0"/>
-        </w:rPr>
-        <w:t xml:space="preserve">; </w:t>
-      </w:r>
-    </w:p>
-    <w:p>
-      <w:pPr>
-        <w:rPr>
-          <w:color w:val="000000" w:themeColor="text1"/>
-        </w:rPr>
-      </w:pPr>
-      <w:r>
-        <w:rPr>
-          <w:color w:val="000000" w:themeColor="text1"/>
-        </w:rPr>
-        <w:t xml:space="preserve">This method </w:t>
-      </w:r>
-      <w:r>
-        <w:rPr>
-          <w:color w:val="000000" w:themeColor="text1"/>
-        </w:rPr>
-        <w:t xml:space="preserve">moves to a new location, specified by the argument </w:t>
-      </w:r>
-      <w:proofErr w:type="spellStart"/>
-      <w:r>
-        <w:rPr>
-          <w:color w:val="000000" w:themeColor="text1"/>
-        </w:rPr>
-        <w:t>pos</w:t>
-      </w:r>
-      <w:proofErr w:type="spellEnd"/>
-      <w:r>
-        <w:rPr>
-          <w:color w:val="000000" w:themeColor="text1"/>
-        </w:rPr>
-        <w:t>, for a collection in the corresponding storage file</w:t>
-      </w:r>
-      <w:r>
-        <w:t>.</w:t>
-      </w:r>
-    </w:p>
-    <w:p>
-      <w:pPr>
-        <w:rPr>
-          <w:color w:val="0070C0"/>
-        </w:rPr>
-      </w:pPr>
-      <w:proofErr w:type="gramStart"/>
-      <w:r>
-        <w:rPr>
-          <w:color w:val="0070C0"/>
-        </w:rPr>
-        <w:t>public</w:t>
-      </w:r>
-      <w:proofErr w:type="gramEnd"/>
-      <w:r>
-        <w:rPr>
-          <w:color w:val="0070C0"/>
-        </w:rPr>
-        <w:t xml:space="preserve"> </w:t>
-      </w:r>
-      <w:proofErr w:type="spellStart"/>
-      <w:r>
-        <w:rPr>
-          <w:color w:val="0070C0"/>
-        </w:rPr>
-        <w:t>boolean</w:t>
-      </w:r>
-      <w:proofErr w:type="spellEnd"/>
-      <w:r>
-        <w:rPr>
-          <w:color w:val="0070C0"/>
-        </w:rPr>
-        <w:t xml:space="preserve"> </w:t>
-      </w:r>
-      <w:proofErr w:type="spellStart"/>
-      <w:r>
-        <w:rPr>
-          <w:color w:val="0070C0"/>
-        </w:rPr>
-        <w:t>Eof</w:t>
-      </w:r>
-      <w:proofErr w:type="spellEnd"/>
-      <w:r>
-        <w:rPr>
-          <w:color w:val="0070C0"/>
-        </w:rPr>
-        <w:t xml:space="preserve">() throws </w:t>
-      </w:r>
-      <w:proofErr w:type="spellStart"/>
-      <w:r>
-        <w:rPr>
-          <w:color w:val="0070C0"/>
-        </w:rPr>
-        <w:t>StorageException</w:t>
-      </w:r>
-      <w:proofErr w:type="spellEnd"/>
-      <w:r>
-        <w:rPr>
-          <w:color w:val="0070C0"/>
-        </w:rPr>
-        <w:t>;</w:t>
-      </w:r>
-      <w:r>
-        <w:rPr>
-          <w:color w:val="0070C0"/>
-        </w:rPr>
-        <w:tab/>
-      </w:r>
-    </w:p>
-    <w:p>
-      <w:pPr>
-        <w:rPr>
-          <w:color w:val="000000" w:themeColor="text1"/>
-        </w:rPr>
-      </w:pPr>
-      <w:r>
-        <w:rPr>
-          <w:color w:val="000000" w:themeColor="text1"/>
-        </w:rPr>
-        <w:t xml:space="preserve">This method </w:t>
-      </w:r>
-      <w:r>
-        <w:rPr>
-          <w:color w:val="000000" w:themeColor="text1"/>
-        </w:rPr>
-        <w:t>returns true if the current location is the file end of the data records in the corresponding storage file.</w:t>
-      </w:r>
-    </w:p>
-    <w:p>
-      <w:pPr>
-        <w:rPr>
-          <w:color w:val="0070C0"/>
-        </w:rPr>
-      </w:pPr>
-      <w:r>
-        <w:rPr>
-          <w:color w:val="0070C0"/>
-        </w:rPr>
         <w:t xml:space="preserve">public </w:t>
       </w:r>
       <w:r>
@@ -3579,18 +3847,10 @@
       </w:r>
     </w:p>
     <w:p>
-      <w:pPr>
-        <w:rPr>
-          <w:color w:val="000000" w:themeColor="text1"/>
-        </w:rPr>
-      </w:pPr>
-    </w:p>
-    <w:p>
-      <w:r>
-        <w:rPr>
-          <w:color w:val="0070C0"/>
-        </w:rPr>
-        <w:lastRenderedPageBreak/>
+      <w:r>
+        <w:rPr>
+          <w:color w:val="0070C0"/>
+        </w:rPr>
         <w:t xml:space="preserve">public </w:t>
       </w:r>
       <w:r>
@@ -4044,6 +4304,489 @@
           <w:i/>
         </w:rPr>
         <w:t xml:space="preserve"> as a 2-byte UNICODE character.</w:t>
+      </w:r>
+    </w:p>
+    <w:p>
+      <w:pPr>
+        <w:rPr>
+          <w:color w:val="0070C0"/>
+        </w:rPr>
+      </w:pPr>
+      <w:r>
+        <w:rPr>
+          <w:b/>
+          <w:i/>
+        </w:rPr>
+        <w:t>Schema</w:t>
+      </w:r>
+    </w:p>
+    <w:p>
+      <w:pPr>
+        <w:rPr>
+          <w:color w:val="0070C0"/>
+        </w:rPr>
+      </w:pPr>
+      <w:proofErr w:type="gramStart"/>
+      <w:r>
+        <w:rPr>
+          <w:color w:val="0070C0"/>
+        </w:rPr>
+        <w:t>public</w:t>
+      </w:r>
+      <w:proofErr w:type="gramEnd"/>
+      <w:r>
+        <w:rPr>
+          <w:color w:val="0070C0"/>
+        </w:rPr>
+        <w:t xml:space="preserve"> void Write( Schema </w:t>
+      </w:r>
+      <w:proofErr w:type="spellStart"/>
+      <w:r>
+        <w:rPr>
+          <w:color w:val="0070C0"/>
+        </w:rPr>
+        <w:t>schema</w:t>
+      </w:r>
+      <w:proofErr w:type="spellEnd"/>
+      <w:r>
+        <w:rPr>
+          <w:color w:val="0070C0"/>
+        </w:rPr>
+        <w:t xml:space="preserve"> ) throws </w:t>
+      </w:r>
+      <w:proofErr w:type="spellStart"/>
+      <w:r>
+        <w:rPr>
+          <w:color w:val="0070C0"/>
+        </w:rPr>
+        <w:t>StorageException</w:t>
+      </w:r>
+      <w:proofErr w:type="spellEnd"/>
+      <w:r>
+        <w:rPr>
+          <w:color w:val="0070C0"/>
+        </w:rPr>
+        <w:t>;</w:t>
+      </w:r>
+    </w:p>
+    <w:p>
+      <w:pPr>
+        <w:rPr>
+          <w:color w:val="000000" w:themeColor="text1"/>
+        </w:rPr>
+      </w:pPr>
+      <w:r>
+        <w:rPr>
+          <w:color w:val="000000" w:themeColor="text1"/>
+        </w:rPr>
+        <w:t xml:space="preserve">This </w:t>
+      </w:r>
+      <w:r>
+        <w:rPr>
+          <w:color w:val="000000" w:themeColor="text1"/>
+        </w:rPr>
+        <w:t>method writes the collection’s schema to the underlying physical storage.</w:t>
+      </w:r>
+    </w:p>
+    <w:p>
+      <w:pPr>
+        <w:rPr>
+          <w:color w:val="0070C0"/>
+        </w:rPr>
+      </w:pPr>
+      <w:proofErr w:type="gramStart"/>
+      <w:r>
+        <w:rPr>
+          <w:color w:val="0070C0"/>
+        </w:rPr>
+        <w:t>public</w:t>
+      </w:r>
+      <w:proofErr w:type="gramEnd"/>
+      <w:r>
+        <w:rPr>
+          <w:color w:val="0070C0"/>
+        </w:rPr>
+        <w:t xml:space="preserve"> </w:t>
+      </w:r>
+      <w:proofErr w:type="spellStart"/>
+      <w:r>
+        <w:rPr>
+          <w:color w:val="0070C0"/>
+        </w:rPr>
+        <w:t>ArrayList</w:t>
+      </w:r>
+      <w:proofErr w:type="spellEnd"/>
+      <w:r>
+        <w:rPr>
+          <w:color w:val="0070C0"/>
+        </w:rPr>
+        <w:t>&lt;Pair&lt;</w:t>
+      </w:r>
+      <w:proofErr w:type="spellStart"/>
+      <w:r>
+        <w:rPr>
+          <w:color w:val="0070C0"/>
+        </w:rPr>
+        <w:t>String,Integer</w:t>
+      </w:r>
+      <w:proofErr w:type="spellEnd"/>
+      <w:r>
+        <w:rPr>
+          <w:color w:val="0070C0"/>
+        </w:rPr>
+        <w:t xml:space="preserve">&gt;&gt; </w:t>
+      </w:r>
+      <w:proofErr w:type="spellStart"/>
+      <w:r>
+        <w:rPr>
+          <w:color w:val="0070C0"/>
+        </w:rPr>
+        <w:t>ReadSchema</w:t>
+      </w:r>
+      <w:proofErr w:type="spellEnd"/>
+      <w:r>
+        <w:rPr>
+          <w:color w:val="0070C0"/>
+        </w:rPr>
+        <w:t xml:space="preserve">() throws </w:t>
+      </w:r>
+      <w:proofErr w:type="spellStart"/>
+      <w:r>
+        <w:rPr>
+          <w:color w:val="0070C0"/>
+        </w:rPr>
+        <w:t>StorageException</w:t>
+      </w:r>
+      <w:proofErr w:type="spellEnd"/>
+      <w:r>
+        <w:rPr>
+          <w:color w:val="0070C0"/>
+        </w:rPr>
+        <w:t>;</w:t>
+      </w:r>
+    </w:p>
+    <w:p>
+      <w:pPr>
+        <w:rPr>
+          <w:color w:val="000000" w:themeColor="text1"/>
+        </w:rPr>
+      </w:pPr>
+      <w:r>
+        <w:t xml:space="preserve">This method </w:t>
+      </w:r>
+      <w:r>
+        <w:t xml:space="preserve">reads in a collection’s schema from the </w:t>
+      </w:r>
+      <w:r>
+        <w:rPr>
+          <w:color w:val="000000" w:themeColor="text1"/>
+        </w:rPr>
+        <w:t>underlying physical storage.</w:t>
+      </w:r>
+    </w:p>
+    <w:p>
+      <w:pPr>
+        <w:rPr>
+          <w:color w:val="0070C0"/>
+        </w:rPr>
+      </w:pPr>
+      <w:r>
+        <w:rPr>
+          <w:b/>
+          <w:i/>
+        </w:rPr>
+        <w:t>Index</w:t>
+      </w:r>
+    </w:p>
+    <w:p>
+      <w:pPr>
+        <w:rPr>
+          <w:color w:val="0070C0"/>
+        </w:rPr>
+      </w:pPr>
+      <w:proofErr w:type="gramStart"/>
+      <w:r>
+        <w:rPr>
+          <w:color w:val="0070C0"/>
+        </w:rPr>
+        <w:t>public</w:t>
+      </w:r>
+      <w:proofErr w:type="gramEnd"/>
+      <w:r>
+        <w:rPr>
+          <w:color w:val="0070C0"/>
+        </w:rPr>
+        <w:t xml:space="preserve"> void Write( </w:t>
+      </w:r>
+      <w:r>
+        <w:rPr>
+          <w:color w:val="0070C0"/>
+        </w:rPr>
+        <w:t xml:space="preserve">Index </w:t>
+      </w:r>
+      <w:proofErr w:type="spellStart"/>
+      <w:r>
+        <w:rPr>
+          <w:color w:val="0070C0"/>
+        </w:rPr>
+        <w:t>index</w:t>
+      </w:r>
+      <w:proofErr w:type="spellEnd"/>
+      <w:r>
+        <w:rPr>
+          <w:color w:val="0070C0"/>
+        </w:rPr>
+        <w:t xml:space="preserve"> ) throws </w:t>
+      </w:r>
+      <w:proofErr w:type="spellStart"/>
+      <w:r>
+        <w:rPr>
+          <w:color w:val="0070C0"/>
+        </w:rPr>
+        <w:t>StorageException;</w:t>
+      </w:r>
+      <w:proofErr w:type="spellEnd"/>
+    </w:p>
+    <w:p>
+      <w:pPr>
+        <w:rPr>
+          <w:color w:val="0070C0"/>
+        </w:rPr>
+      </w:pPr>
+      <w:bookmarkStart w:id="0" w:name="_GoBack"/>
+      <w:bookmarkEnd w:id="0"/>
+      <w:r>
+        <w:rPr>
+          <w:color w:val="000000" w:themeColor="text1"/>
+        </w:rPr>
+        <w:lastRenderedPageBreak/>
+        <w:t xml:space="preserve">This </w:t>
+      </w:r>
+      <w:r>
+        <w:rPr>
+          <w:color w:val="000000" w:themeColor="text1"/>
+        </w:rPr>
+        <w:t>method writes an index to the underlying physical storage.</w:t>
+      </w:r>
+    </w:p>
+    <w:p>
+      <w:pPr>
+        <w:rPr>
+          <w:color w:val="0070C0"/>
+        </w:rPr>
+      </w:pPr>
+      <w:proofErr w:type="gramStart"/>
+      <w:r>
+        <w:rPr>
+          <w:color w:val="0070C0"/>
+        </w:rPr>
+        <w:t>public</w:t>
+      </w:r>
+      <w:proofErr w:type="gramEnd"/>
+      <w:r>
+        <w:rPr>
+          <w:color w:val="0070C0"/>
+        </w:rPr>
+        <w:t xml:space="preserve"> </w:t>
+      </w:r>
+      <w:proofErr w:type="spellStart"/>
+      <w:r>
+        <w:rPr>
+          <w:color w:val="0070C0"/>
+        </w:rPr>
+        <w:t>ArrayList</w:t>
+      </w:r>
+      <w:proofErr w:type="spellEnd"/>
+      <w:r>
+        <w:rPr>
+          <w:color w:val="0070C0"/>
+        </w:rPr>
+        <w:t>&lt;</w:t>
+      </w:r>
+      <w:r>
+        <w:rPr>
+          <w:color w:val="0070C0"/>
+        </w:rPr>
+        <w:t xml:space="preserve">Object&gt; </w:t>
+      </w:r>
+      <w:proofErr w:type="spellStart"/>
+      <w:r>
+        <w:rPr>
+          <w:color w:val="0070C0"/>
+        </w:rPr>
+        <w:t>ReadIndex</w:t>
+      </w:r>
+      <w:proofErr w:type="spellEnd"/>
+      <w:r>
+        <w:rPr>
+          <w:color w:val="0070C0"/>
+        </w:rPr>
+        <w:t xml:space="preserve">() throws </w:t>
+      </w:r>
+      <w:proofErr w:type="spellStart"/>
+      <w:r>
+        <w:rPr>
+          <w:color w:val="0070C0"/>
+        </w:rPr>
+        <w:t>StorageException</w:t>
+      </w:r>
+      <w:proofErr w:type="spellEnd"/>
+      <w:r>
+        <w:rPr>
+          <w:color w:val="0070C0"/>
+        </w:rPr>
+        <w:t>;</w:t>
+      </w:r>
+    </w:p>
+    <w:p>
+      <w:pPr>
+        <w:rPr>
+          <w:color w:val="000000" w:themeColor="text1"/>
+        </w:rPr>
+      </w:pPr>
+      <w:r>
+        <w:t xml:space="preserve">This method </w:t>
+      </w:r>
+      <w:r>
+        <w:t xml:space="preserve">reads an index from the </w:t>
+      </w:r>
+      <w:r>
+        <w:rPr>
+          <w:color w:val="000000" w:themeColor="text1"/>
+        </w:rPr>
+        <w:t xml:space="preserve">underlying physical storage, where the return </w:t>
+      </w:r>
+      <w:proofErr w:type="spellStart"/>
+      <w:r>
+        <w:rPr>
+          <w:color w:val="000000" w:themeColor="text1"/>
+        </w:rPr>
+        <w:t>ArrayList</w:t>
+      </w:r>
+      <w:proofErr w:type="spellEnd"/>
+      <w:r>
+        <w:rPr>
+          <w:color w:val="000000" w:themeColor="text1"/>
+        </w:rPr>
+        <w:t xml:space="preserve"> consists of three entries:</w:t>
+      </w:r>
+    </w:p>
+    <w:p>
+      <w:pPr>
+        <w:pStyle w:val="ListParagraph"/>
+        <w:numPr>
+          <w:ilvl w:val="0"/>
+          <w:numId w:val="20"/>
+        </w:numPr>
+        <w:rPr>
+          <w:color w:val="000000" w:themeColor="text1"/>
+        </w:rPr>
+      </w:pPr>
+      <w:r>
+        <w:rPr>
+          <w:color w:val="000000" w:themeColor="text1"/>
+        </w:rPr>
+        <w:t>(String) Name</w:t>
+      </w:r>
+    </w:p>
+    <w:p>
+      <w:pPr>
+        <w:pStyle w:val="ListParagraph"/>
+        <w:numPr>
+          <w:ilvl w:val="0"/>
+          <w:numId w:val="20"/>
+        </w:numPr>
+        <w:rPr>
+          <w:color w:val="000000" w:themeColor="text1"/>
+        </w:rPr>
+      </w:pPr>
+      <w:r>
+        <w:rPr>
+          <w:color w:val="000000" w:themeColor="text1"/>
+        </w:rPr>
+        <w:t>(Boolean) Unique</w:t>
+      </w:r>
+    </w:p>
+    <w:p>
+      <w:pPr>
+        <w:pStyle w:val="ListParagraph"/>
+        <w:numPr>
+          <w:ilvl w:val="0"/>
+          <w:numId w:val="20"/>
+        </w:numPr>
+        <w:rPr>
+          <w:color w:val="000000" w:themeColor="text1"/>
+        </w:rPr>
+      </w:pPr>
+      <w:r>
+        <w:rPr>
+          <w:color w:val="000000" w:themeColor="text1"/>
+        </w:rPr>
+        <w:t>(</w:t>
+      </w:r>
+      <w:proofErr w:type="spellStart"/>
+      <w:r>
+        <w:rPr>
+          <w:color w:val="000000" w:themeColor="text1"/>
+        </w:rPr>
+        <w:t>ArrayList</w:t>
+      </w:r>
+      <w:proofErr w:type="spellEnd"/>
+      <w:r>
+        <w:rPr>
+          <w:color w:val="000000" w:themeColor="text1"/>
+        </w:rPr>
+        <w:t>&lt;long[]&gt;) index entries</w:t>
+      </w:r>
+    </w:p>
+    <w:p>
+      <w:pPr>
+        <w:pStyle w:val="ListParagraph"/>
+        <w:ind w:left="1080"/>
+        <w:rPr>
+          <w:color w:val="000000" w:themeColor="text1"/>
+        </w:rPr>
+      </w:pPr>
+    </w:p>
+    <w:p>
+      <w:pPr>
+        <w:rPr>
+          <w:color w:val="000000" w:themeColor="text1"/>
+        </w:rPr>
+      </w:pPr>
+      <w:proofErr w:type="gramStart"/>
+      <w:r>
+        <w:rPr>
+          <w:color w:val="0070C0"/>
+        </w:rPr>
+        <w:t>public</w:t>
+      </w:r>
+      <w:proofErr w:type="gramEnd"/>
+      <w:r>
+        <w:rPr>
+          <w:color w:val="0070C0"/>
+        </w:rPr>
+        <w:t xml:space="preserve"> void Delete() throws </w:t>
+      </w:r>
+      <w:proofErr w:type="spellStart"/>
+      <w:r>
+        <w:rPr>
+          <w:color w:val="0070C0"/>
+        </w:rPr>
+        <w:t>StorageException</w:t>
+      </w:r>
+      <w:proofErr w:type="spellEnd"/>
+      <w:r>
+        <w:rPr>
+          <w:color w:val="0070C0"/>
+        </w:rPr>
+        <w:t>;</w:t>
+      </w:r>
+    </w:p>
+    <w:p>
+      <w:r>
+        <w:br/>
+        <w:t>This method deletes the collection assigned to this storage object from the underlying physical storage. Once deleted, it cannot be undone.</w:t>
       </w:r>
     </w:p>
     <w:p>
@@ -4832,6 +5575,95 @@
     </w:lvl>
   </w:abstractNum>
   <w:abstractNum w:abstractNumId="7">
+    <w:nsid w:val="3EBB5DBE"/>
+    <w:multiLevelType w:val="hybridMultilevel"/>
+    <w:tmpl w:val="92CAC9D8"/>
+    <w:lvl w:ilvl="0" w:tplc="770A3D0E">
+      <w:start w:val="1"/>
+      <w:numFmt w:val="decimal"/>
+      <w:lvlText w:val="%1."/>
+      <w:lvlJc w:val="left"/>
+      <w:pPr>
+        <w:ind w:left="1080" w:hanging="360"/>
+      </w:pPr>
+      <w:rPr>
+        <w:rFonts w:hint="default"/>
+      </w:rPr>
+    </w:lvl>
+    <w:lvl w:ilvl="1" w:tplc="04090019" w:tentative="1">
+      <w:start w:val="1"/>
+      <w:numFmt w:val="lowerLetter"/>
+      <w:lvlText w:val="%2."/>
+      <w:lvlJc w:val="left"/>
+      <w:pPr>
+        <w:ind w:left="1800" w:hanging="360"/>
+      </w:pPr>
+    </w:lvl>
+    <w:lvl w:ilvl="2" w:tplc="0409001B" w:tentative="1">
+      <w:start w:val="1"/>
+      <w:numFmt w:val="lowerRoman"/>
+      <w:lvlText w:val="%3."/>
+      <w:lvlJc w:val="right"/>
+      <w:pPr>
+        <w:ind w:left="2520" w:hanging="180"/>
+      </w:pPr>
+    </w:lvl>
+    <w:lvl w:ilvl="3" w:tplc="0409000F" w:tentative="1">
+      <w:start w:val="1"/>
+      <w:numFmt w:val="decimal"/>
+      <w:lvlText w:val="%4."/>
+      <w:lvlJc w:val="left"/>
+      <w:pPr>
+        <w:ind w:left="3240" w:hanging="360"/>
+      </w:pPr>
+    </w:lvl>
+    <w:lvl w:ilvl="4" w:tplc="04090019" w:tentative="1">
+      <w:start w:val="1"/>
+      <w:numFmt w:val="lowerLetter"/>
+      <w:lvlText w:val="%5."/>
+      <w:lvlJc w:val="left"/>
+      <w:pPr>
+        <w:ind w:left="3960" w:hanging="360"/>
+      </w:pPr>
+    </w:lvl>
+    <w:lvl w:ilvl="5" w:tplc="0409001B" w:tentative="1">
+      <w:start w:val="1"/>
+      <w:numFmt w:val="lowerRoman"/>
+      <w:lvlText w:val="%6."/>
+      <w:lvlJc w:val="right"/>
+      <w:pPr>
+        <w:ind w:left="4680" w:hanging="180"/>
+      </w:pPr>
+    </w:lvl>
+    <w:lvl w:ilvl="6" w:tplc="0409000F" w:tentative="1">
+      <w:start w:val="1"/>
+      <w:numFmt w:val="decimal"/>
+      <w:lvlText w:val="%7."/>
+      <w:lvlJc w:val="left"/>
+      <w:pPr>
+        <w:ind w:left="5400" w:hanging="360"/>
+      </w:pPr>
+    </w:lvl>
+    <w:lvl w:ilvl="7" w:tplc="04090019" w:tentative="1">
+      <w:start w:val="1"/>
+      <w:numFmt w:val="lowerLetter"/>
+      <w:lvlText w:val="%8."/>
+      <w:lvlJc w:val="left"/>
+      <w:pPr>
+        <w:ind w:left="6120" w:hanging="360"/>
+      </w:pPr>
+    </w:lvl>
+    <w:lvl w:ilvl="8" w:tplc="0409001B" w:tentative="1">
+      <w:start w:val="1"/>
+      <w:numFmt w:val="lowerRoman"/>
+      <w:lvlText w:val="%9."/>
+      <w:lvlJc w:val="right"/>
+      <w:pPr>
+        <w:ind w:left="6840" w:hanging="180"/>
+      </w:pPr>
+    </w:lvl>
+  </w:abstractNum>
+  <w:abstractNum w:abstractNumId="8">
     <w:nsid w:val="462A0492"/>
     <w:multiLevelType w:val="multilevel"/>
     <w:tmpl w:val="005E5CDE"/>
@@ -4944,7 +5776,7 @@
       </w:rPr>
     </w:lvl>
   </w:abstractNum>
-  <w:abstractNum w:abstractNumId="8">
+  <w:abstractNum w:abstractNumId="9">
     <w:nsid w:val="511C5288"/>
     <w:multiLevelType w:val="multilevel"/>
     <w:tmpl w:val="C18A4D48"/>
@@ -5057,7 +5889,7 @@
       </w:rPr>
     </w:lvl>
   </w:abstractNum>
-  <w:abstractNum w:abstractNumId="9">
+  <w:abstractNum w:abstractNumId="10">
     <w:nsid w:val="550C07BF"/>
     <w:multiLevelType w:val="multilevel"/>
     <w:tmpl w:val="BB2ABC30"/>
@@ -5170,7 +6002,96 @@
       </w:rPr>
     </w:lvl>
   </w:abstractNum>
-  <w:abstractNum w:abstractNumId="10">
+  <w:abstractNum w:abstractNumId="11">
+    <w:nsid w:val="5D3D25FF"/>
+    <w:multiLevelType w:val="hybridMultilevel"/>
+    <w:tmpl w:val="92CAC9D8"/>
+    <w:lvl w:ilvl="0" w:tplc="770A3D0E">
+      <w:start w:val="1"/>
+      <w:numFmt w:val="decimal"/>
+      <w:lvlText w:val="%1."/>
+      <w:lvlJc w:val="left"/>
+      <w:pPr>
+        <w:ind w:left="1080" w:hanging="360"/>
+      </w:pPr>
+      <w:rPr>
+        <w:rFonts w:hint="default"/>
+      </w:rPr>
+    </w:lvl>
+    <w:lvl w:ilvl="1" w:tplc="04090019" w:tentative="1">
+      <w:start w:val="1"/>
+      <w:numFmt w:val="lowerLetter"/>
+      <w:lvlText w:val="%2."/>
+      <w:lvlJc w:val="left"/>
+      <w:pPr>
+        <w:ind w:left="1800" w:hanging="360"/>
+      </w:pPr>
+    </w:lvl>
+    <w:lvl w:ilvl="2" w:tplc="0409001B" w:tentative="1">
+      <w:start w:val="1"/>
+      <w:numFmt w:val="lowerRoman"/>
+      <w:lvlText w:val="%3."/>
+      <w:lvlJc w:val="right"/>
+      <w:pPr>
+        <w:ind w:left="2520" w:hanging="180"/>
+      </w:pPr>
+    </w:lvl>
+    <w:lvl w:ilvl="3" w:tplc="0409000F" w:tentative="1">
+      <w:start w:val="1"/>
+      <w:numFmt w:val="decimal"/>
+      <w:lvlText w:val="%4."/>
+      <w:lvlJc w:val="left"/>
+      <w:pPr>
+        <w:ind w:left="3240" w:hanging="360"/>
+      </w:pPr>
+    </w:lvl>
+    <w:lvl w:ilvl="4" w:tplc="04090019" w:tentative="1">
+      <w:start w:val="1"/>
+      <w:numFmt w:val="lowerLetter"/>
+      <w:lvlText w:val="%5."/>
+      <w:lvlJc w:val="left"/>
+      <w:pPr>
+        <w:ind w:left="3960" w:hanging="360"/>
+      </w:pPr>
+    </w:lvl>
+    <w:lvl w:ilvl="5" w:tplc="0409001B" w:tentative="1">
+      <w:start w:val="1"/>
+      <w:numFmt w:val="lowerRoman"/>
+      <w:lvlText w:val="%6."/>
+      <w:lvlJc w:val="right"/>
+      <w:pPr>
+        <w:ind w:left="4680" w:hanging="180"/>
+      </w:pPr>
+    </w:lvl>
+    <w:lvl w:ilvl="6" w:tplc="0409000F" w:tentative="1">
+      <w:start w:val="1"/>
+      <w:numFmt w:val="decimal"/>
+      <w:lvlText w:val="%7."/>
+      <w:lvlJc w:val="left"/>
+      <w:pPr>
+        <w:ind w:left="5400" w:hanging="360"/>
+      </w:pPr>
+    </w:lvl>
+    <w:lvl w:ilvl="7" w:tplc="04090019" w:tentative="1">
+      <w:start w:val="1"/>
+      <w:numFmt w:val="lowerLetter"/>
+      <w:lvlText w:val="%8."/>
+      <w:lvlJc w:val="left"/>
+      <w:pPr>
+        <w:ind w:left="6120" w:hanging="360"/>
+      </w:pPr>
+    </w:lvl>
+    <w:lvl w:ilvl="8" w:tplc="0409001B" w:tentative="1">
+      <w:start w:val="1"/>
+      <w:numFmt w:val="lowerRoman"/>
+      <w:lvlText w:val="%9."/>
+      <w:lvlJc w:val="right"/>
+      <w:pPr>
+        <w:ind w:left="6840" w:hanging="180"/>
+      </w:pPr>
+    </w:lvl>
+  </w:abstractNum>
+  <w:abstractNum w:abstractNumId="12">
     <w:nsid w:val="5F9D6317"/>
     <w:multiLevelType w:val="hybridMultilevel"/>
     <w:tmpl w:val="87900844"/>
@@ -5282,7 +6203,7 @@
       </w:rPr>
     </w:lvl>
   </w:abstractNum>
-  <w:abstractNum w:abstractNumId="11">
+  <w:abstractNum w:abstractNumId="13">
     <w:nsid w:val="60100B6D"/>
     <w:multiLevelType w:val="hybridMultilevel"/>
     <w:tmpl w:val="D49AB898"/>
@@ -5394,7 +6315,7 @@
       </w:rPr>
     </w:lvl>
   </w:abstractNum>
-  <w:abstractNum w:abstractNumId="12">
+  <w:abstractNum w:abstractNumId="14">
     <w:nsid w:val="60795198"/>
     <w:multiLevelType w:val="multilevel"/>
     <w:tmpl w:val="1514175E"/>
@@ -5507,7 +6428,7 @@
       </w:rPr>
     </w:lvl>
   </w:abstractNum>
-  <w:abstractNum w:abstractNumId="13">
+  <w:abstractNum w:abstractNumId="15">
     <w:nsid w:val="643A50A9"/>
     <w:multiLevelType w:val="hybridMultilevel"/>
     <w:tmpl w:val="354ADACC"/>
@@ -5619,7 +6540,7 @@
       </w:rPr>
     </w:lvl>
   </w:abstractNum>
-  <w:abstractNum w:abstractNumId="14">
+  <w:abstractNum w:abstractNumId="16">
     <w:nsid w:val="6A8F3F58"/>
     <w:multiLevelType w:val="hybridMultilevel"/>
     <w:tmpl w:val="BFA6DBF6"/>
@@ -5731,7 +6652,7 @@
       </w:rPr>
     </w:lvl>
   </w:abstractNum>
-  <w:abstractNum w:abstractNumId="15">
+  <w:abstractNum w:abstractNumId="17">
     <w:nsid w:val="6D16468B"/>
     <w:multiLevelType w:val="multilevel"/>
     <w:tmpl w:val="0C768F28"/>
@@ -5844,7 +6765,7 @@
       </w:rPr>
     </w:lvl>
   </w:abstractNum>
-  <w:abstractNum w:abstractNumId="16">
+  <w:abstractNum w:abstractNumId="18">
     <w:nsid w:val="72C66B38"/>
     <w:multiLevelType w:val="multilevel"/>
     <w:tmpl w:val="0E88CCF8"/>
@@ -5957,7 +6878,7 @@
       </w:rPr>
     </w:lvl>
   </w:abstractNum>
-  <w:abstractNum w:abstractNumId="17">
+  <w:abstractNum w:abstractNumId="19">
     <w:nsid w:val="79ED4C12"/>
     <w:multiLevelType w:val="multilevel"/>
     <w:tmpl w:val="F9B4FB20"/>
@@ -6071,7 +6992,7 @@
     </w:lvl>
   </w:abstractNum>
   <w:num w:numId="1">
-    <w:abstractNumId w:val="8"/>
+    <w:abstractNumId w:val="9"/>
   </w:num>
   <w:num w:numId="2">
     <w:abstractNumId w:val="5"/>
@@ -6080,49 +7001,55 @@
     <w:abstractNumId w:val="2"/>
   </w:num>
   <w:num w:numId="4">
-    <w:abstractNumId w:val="17"/>
+    <w:abstractNumId w:val="19"/>
   </w:num>
   <w:num w:numId="5">
     <w:abstractNumId w:val="3"/>
   </w:num>
   <w:num w:numId="6">
-    <w:abstractNumId w:val="16"/>
+    <w:abstractNumId w:val="18"/>
   </w:num>
   <w:num w:numId="7">
     <w:abstractNumId w:val="1"/>
   </w:num>
   <w:num w:numId="8">
-    <w:abstractNumId w:val="11"/>
+    <w:abstractNumId w:val="13"/>
   </w:num>
   <w:num w:numId="9">
-    <w:abstractNumId w:val="13"/>
+    <w:abstractNumId w:val="15"/>
   </w:num>
   <w:num w:numId="10">
-    <w:abstractNumId w:val="10"/>
+    <w:abstractNumId w:val="12"/>
   </w:num>
   <w:num w:numId="11">
-    <w:abstractNumId w:val="14"/>
+    <w:abstractNumId w:val="16"/>
   </w:num>
   <w:num w:numId="12">
-    <w:abstractNumId w:val="7"/>
+    <w:abstractNumId w:val="8"/>
   </w:num>
   <w:num w:numId="13">
-    <w:abstractNumId w:val="15"/>
+    <w:abstractNumId w:val="17"/>
   </w:num>
   <w:num w:numId="14">
     <w:abstractNumId w:val="6"/>
   </w:num>
   <w:num w:numId="15">
-    <w:abstractNumId w:val="12"/>
+    <w:abstractNumId w:val="14"/>
   </w:num>
   <w:num w:numId="16">
-    <w:abstractNumId w:val="9"/>
+    <w:abstractNumId w:val="10"/>
   </w:num>
   <w:num w:numId="17">
     <w:abstractNumId w:val="0"/>
   </w:num>
   <w:num w:numId="18">
     <w:abstractNumId w:val="4"/>
+  </w:num>
+  <w:num w:numId="19">
+    <w:abstractNumId w:val="7"/>
+  </w:num>
+  <w:num w:numId="20">
+    <w:abstractNumId w:val="11"/>
   </w:num>
 </w:numbering>
 </file>

</xml_diff>